<commit_message>
generating manuscript as part of the plan
</commit_message>
<xml_diff>
--- a/doc/supplemental_tables.docx
+++ b/doc/supplemental_tables.docx
@@ -17097,12 +17097,12 @@
     </w:tbl>
     <w:sectPr>
       <w:type w:val="nextPage"/>
-      <w:pgSz w:orient="landscape" w:w="15840" w:h="12240"/>
-      <w:pgMar w:left="1440" w:right="1440" w:header="0" w:top="1440" w:footer="0" w:bottom="1440" w:gutter="0"/>
+      <w:pgSz w:h="12240" w:orient="landscape" w:w="15840"/>
+      <w:pgMar w:bottom="1440" w:footer="0" w:gutter="0" w:header="0" w:left="1440" w:right="1440" w:top="1440"/>
       <w:pgNumType w:fmt="decimal"/>
       <w:formProt w:val="false"/>
       <w:textDirection w:val="lrTb"/>
-      <w:docGrid w:type="default" w:linePitch="100" w:charSpace="0"/>
+      <w:docGrid w:charSpace="0" w:linePitch="100" w:type="default"/>
     </w:sectPr>
   </w:body>
 </w:document>
@@ -17134,7 +17134,7 @@
 <file path=word/numbering.xml><?xml version="1.0" encoding="utf-8"?>
 <w:numbering xmlns:w="http://schemas.openxmlformats.org/wordprocessingml/2006/main">
   <w:abstractNum w:abstractNumId="990">
-    <w:nsid w:val="2c1ae401"/>
+    <w:nsid w:val="A990"/>
     <w:multiLevelType w:val="multilevel"/>
     <w:lvl w:ilvl="0">
       <w:numFmt w:val="bullet"/>
@@ -17216,14 +17216,14 @@
 </file>
 
 <file path=word/styles.xml><?xml version="1.0" encoding="utf-8"?>
-<w:styles xmlns:w="http://schemas.openxmlformats.org/wordprocessingml/2006/main" xmlns:w14="http://schemas.microsoft.com/office/word/2010/wordml" xmlns:mc="http://schemas.openxmlformats.org/markup-compatibility/2006" mc:Ignorable="w14">
+<w:styles xmlns:mc="http://schemas.openxmlformats.org/markup-compatibility/2006" xmlns:w="http://schemas.openxmlformats.org/wordprocessingml/2006/main" xmlns:w14="http://schemas.microsoft.com/office/word/2010/wordml" mc:Ignorable="w14">
   <w:docDefaults>
     <w:rPrDefault>
       <w:rPr>
-        <w:rFonts w:ascii="Cambria" w:hAnsi="Cambria" w:eastAsia="Cambria" w:cs="" w:asciiTheme="minorHAnsi" w:cstheme="minorBidi" w:eastAsiaTheme="minorHAnsi" w:hAnsiTheme="minorHAnsi"/>
+        <w:rFonts w:ascii="Cambria" w:asciiTheme="minorHAnsi" w:cs="" w:cstheme="minorBidi" w:eastAsia="Cambria" w:eastAsiaTheme="minorHAnsi" w:hAnsi="Cambria" w:hAnsiTheme="minorHAnsi"/>
         <w:sz w:val="24"/>
         <w:szCs w:val="24"/>
-        <w:lang w:val="en-US" w:eastAsia="en-US" w:bidi="ar-SA"/>
+        <w:lang w:bidi="ar-SA" w:eastAsia="en-US" w:val="en-US"/>
       </w:rPr>
     </w:rPrDefault>
     <w:pPrDefault>
@@ -17232,26 +17232,26 @@
       </w:pPr>
     </w:pPrDefault>
   </w:docDefaults>
-  <w:latentStyles w:defLockedState="0" w:defUIPriority="0" w:defSemiHidden="0" w:defUnhideWhenUsed="0" w:defQFormat="0" w:count="276"/>
-  <w:style w:type="paragraph" w:styleId="Normal" w:default="1">
+  <w:latentStyles w:count="276" w:defLockedState="0" w:defQFormat="0" w:defSemiHidden="0" w:defUIPriority="0" w:defUnhideWhenUsed="0"/>
+  <w:style w:default="1" w:styleId="Normal" w:type="paragraph">
     <w:name w:val="Normal"/>
     <w:qFormat/>
     <w:pPr>
       <w:widowControl/>
       <w:bidi w:val="0"/>
-      <w:spacing w:before="0" w:after="200"/>
+      <w:spacing w:after="200" w:before="0"/>
       <w:jc w:val="left"/>
     </w:pPr>
     <w:rPr>
-      <w:rFonts w:ascii="Cambria" w:hAnsi="Cambria" w:eastAsia="Cambria" w:cs="" w:asciiTheme="minorHAnsi" w:cstheme="minorBidi" w:eastAsiaTheme="minorHAnsi" w:hAnsiTheme="minorHAnsi"/>
+      <w:rFonts w:ascii="Cambria" w:asciiTheme="minorHAnsi" w:cs="" w:cstheme="minorBidi" w:eastAsia="Cambria" w:eastAsiaTheme="minorHAnsi" w:hAnsi="Cambria" w:hAnsiTheme="minorHAnsi"/>
       <w:color w:val="auto"/>
       <w:kern w:val="0"/>
       <w:sz w:val="24"/>
       <w:szCs w:val="24"/>
-      <w:lang w:val="en-US" w:eastAsia="en-US" w:bidi="ar-SA"/>
+      <w:lang w:bidi="ar-SA" w:eastAsia="en-US" w:val="en-US"/>
     </w:rPr>
   </w:style>
-  <w:style w:type="paragraph" w:styleId="Heading1">
+  <w:style w:styleId="Heading1" w:type="paragraph">
     <w:name w:val="Heading 1"/>
     <w:basedOn w:val="Normal"/>
     <w:next w:val="TextBody"/>
@@ -17260,19 +17260,19 @@
     <w:pPr>
       <w:keepNext w:val="true"/>
       <w:keepLines/>
-      <w:spacing w:before="480" w:after="0"/>
+      <w:spacing w:after="0" w:before="480"/>
       <w:outlineLvl w:val="0"/>
     </w:pPr>
     <w:rPr>
-      <w:rFonts w:ascii="Calibri" w:hAnsi="Calibri" w:eastAsia="" w:cs="" w:asciiTheme="majorHAnsi" w:cstheme="majorBidi" w:eastAsiaTheme="majorEastAsia" w:hAnsiTheme="majorHAnsi"/>
+      <w:rFonts w:ascii="Calibri" w:asciiTheme="majorHAnsi" w:cs="" w:cstheme="majorBidi" w:eastAsia="" w:eastAsiaTheme="majorEastAsia" w:hAnsi="Calibri" w:hAnsiTheme="majorHAnsi"/>
       <w:b/>
       <w:bCs/>
-      <w:color w:val="4F81BD" w:themeColor="accent1"/>
+      <w:color w:themeColor="accent1" w:val="4F81BD"/>
       <w:sz w:val="32"/>
       <w:szCs w:val="32"/>
     </w:rPr>
   </w:style>
-  <w:style w:type="paragraph" w:styleId="Heading2">
+  <w:style w:styleId="Heading2" w:type="paragraph">
     <w:name w:val="Heading 2"/>
     <w:basedOn w:val="Normal"/>
     <w:next w:val="TextBody"/>
@@ -17282,19 +17282,19 @@
     <w:pPr>
       <w:keepNext w:val="true"/>
       <w:keepLines/>
-      <w:spacing w:before="200" w:after="0"/>
+      <w:spacing w:after="0" w:before="200"/>
       <w:outlineLvl w:val="1"/>
     </w:pPr>
     <w:rPr>
-      <w:rFonts w:ascii="Calibri" w:hAnsi="Calibri" w:eastAsia="" w:cs="" w:asciiTheme="majorHAnsi" w:cstheme="majorBidi" w:eastAsiaTheme="majorEastAsia" w:hAnsiTheme="majorHAnsi"/>
+      <w:rFonts w:ascii="Calibri" w:asciiTheme="majorHAnsi" w:cs="" w:cstheme="majorBidi" w:eastAsia="" w:eastAsiaTheme="majorEastAsia" w:hAnsi="Calibri" w:hAnsiTheme="majorHAnsi"/>
       <w:b/>
       <w:bCs/>
-      <w:color w:val="4F81BD" w:themeColor="accent1"/>
+      <w:color w:themeColor="accent1" w:val="4F81BD"/>
       <w:sz w:val="28"/>
       <w:szCs w:val="28"/>
     </w:rPr>
   </w:style>
-  <w:style w:type="paragraph" w:styleId="Heading3">
+  <w:style w:styleId="Heading3" w:type="paragraph">
     <w:name w:val="Heading 3"/>
     <w:basedOn w:val="Normal"/>
     <w:next w:val="TextBody"/>
@@ -17304,19 +17304,19 @@
     <w:pPr>
       <w:keepNext w:val="true"/>
       <w:keepLines/>
-      <w:spacing w:before="200" w:after="0"/>
+      <w:spacing w:after="0" w:before="200"/>
       <w:outlineLvl w:val="2"/>
     </w:pPr>
     <w:rPr>
-      <w:rFonts w:ascii="Calibri" w:hAnsi="Calibri" w:eastAsia="" w:cs="" w:asciiTheme="majorHAnsi" w:cstheme="majorBidi" w:eastAsiaTheme="majorEastAsia" w:hAnsiTheme="majorHAnsi"/>
+      <w:rFonts w:ascii="Calibri" w:asciiTheme="majorHAnsi" w:cs="" w:cstheme="majorBidi" w:eastAsia="" w:eastAsiaTheme="majorEastAsia" w:hAnsi="Calibri" w:hAnsiTheme="majorHAnsi"/>
       <w:b/>
       <w:bCs/>
-      <w:color w:val="4F81BD" w:themeColor="accent1"/>
+      <w:color w:themeColor="accent1" w:val="4F81BD"/>
       <w:sz w:val="24"/>
       <w:szCs w:val="24"/>
     </w:rPr>
   </w:style>
-  <w:style w:type="paragraph" w:styleId="Heading4">
+  <w:style w:styleId="Heading4" w:type="paragraph">
     <w:name w:val="Heading 4"/>
     <w:basedOn w:val="Normal"/>
     <w:next w:val="TextBody"/>
@@ -17326,19 +17326,19 @@
     <w:pPr>
       <w:keepNext w:val="true"/>
       <w:keepLines/>
-      <w:spacing w:before="200" w:after="0"/>
+      <w:spacing w:after="0" w:before="200"/>
       <w:outlineLvl w:val="3"/>
     </w:pPr>
     <w:rPr>
-      <w:rFonts w:ascii="Calibri" w:hAnsi="Calibri" w:eastAsia="" w:cs="" w:asciiTheme="majorHAnsi" w:cstheme="majorBidi" w:eastAsiaTheme="majorEastAsia" w:hAnsiTheme="majorHAnsi"/>
+      <w:rFonts w:ascii="Calibri" w:asciiTheme="majorHAnsi" w:cs="" w:cstheme="majorBidi" w:eastAsia="" w:eastAsiaTheme="majorEastAsia" w:hAnsi="Calibri" w:hAnsiTheme="majorHAnsi"/>
       <w:bCs/>
       <w:i/>
-      <w:color w:val="4F81BD" w:themeColor="accent1"/>
+      <w:color w:themeColor="accent1" w:val="4F81BD"/>
       <w:sz w:val="24"/>
       <w:szCs w:val="24"/>
     </w:rPr>
   </w:style>
-  <w:style w:type="paragraph" w:styleId="Heading5">
+  <w:style w:styleId="Heading5" w:type="paragraph">
     <w:name w:val="Heading 5"/>
     <w:basedOn w:val="Normal"/>
     <w:next w:val="TextBody"/>
@@ -17348,18 +17348,18 @@
     <w:pPr>
       <w:keepNext w:val="true"/>
       <w:keepLines/>
-      <w:spacing w:before="200" w:after="0"/>
+      <w:spacing w:after="0" w:before="200"/>
       <w:outlineLvl w:val="4"/>
     </w:pPr>
     <w:rPr>
-      <w:rFonts w:ascii="Calibri" w:hAnsi="Calibri" w:eastAsia="" w:cs="" w:asciiTheme="majorHAnsi" w:cstheme="majorBidi" w:eastAsiaTheme="majorEastAsia" w:hAnsiTheme="majorHAnsi"/>
+      <w:rFonts w:ascii="Calibri" w:asciiTheme="majorHAnsi" w:cs="" w:cstheme="majorBidi" w:eastAsia="" w:eastAsiaTheme="majorEastAsia" w:hAnsi="Calibri" w:hAnsiTheme="majorHAnsi"/>
       <w:iCs/>
-      <w:color w:val="4F81BD" w:themeColor="accent1"/>
+      <w:color w:themeColor="accent1" w:val="4F81BD"/>
       <w:sz w:val="24"/>
       <w:szCs w:val="24"/>
     </w:rPr>
   </w:style>
-  <w:style w:type="paragraph" w:styleId="Heading6">
+  <w:style w:styleId="Heading6" w:type="paragraph">
     <w:name w:val="Heading 6"/>
     <w:basedOn w:val="Normal"/>
     <w:next w:val="TextBody"/>
@@ -17369,17 +17369,17 @@
     <w:pPr>
       <w:keepNext w:val="true"/>
       <w:keepLines/>
-      <w:spacing w:before="200" w:after="0"/>
+      <w:spacing w:after="0" w:before="200"/>
       <w:outlineLvl w:val="5"/>
     </w:pPr>
     <w:rPr>
-      <w:rFonts w:ascii="Calibri" w:hAnsi="Calibri" w:eastAsia="" w:cs="" w:asciiTheme="majorHAnsi" w:cstheme="majorBidi" w:eastAsiaTheme="majorEastAsia" w:hAnsiTheme="majorHAnsi"/>
-      <w:color w:val="4F81BD" w:themeColor="accent1"/>
+      <w:rFonts w:ascii="Calibri" w:asciiTheme="majorHAnsi" w:cs="" w:cstheme="majorBidi" w:eastAsia="" w:eastAsiaTheme="majorEastAsia" w:hAnsi="Calibri" w:hAnsiTheme="majorHAnsi"/>
+      <w:color w:themeColor="accent1" w:val="4F81BD"/>
       <w:sz w:val="24"/>
       <w:szCs w:val="24"/>
     </w:rPr>
   </w:style>
-  <w:style w:type="paragraph" w:styleId="Heading7">
+  <w:style w:styleId="Heading7" w:type="paragraph">
     <w:name w:val="Heading 7"/>
     <w:basedOn w:val="Normal"/>
     <w:next w:val="TextBody"/>
@@ -17389,17 +17389,17 @@
     <w:pPr>
       <w:keepNext w:val="true"/>
       <w:keepLines/>
-      <w:spacing w:before="200" w:after="0"/>
+      <w:spacing w:after="0" w:before="200"/>
       <w:outlineLvl w:val="6"/>
     </w:pPr>
     <w:rPr>
-      <w:rFonts w:ascii="Calibri" w:hAnsi="Calibri" w:eastAsia="" w:cs="" w:asciiTheme="majorHAnsi" w:cstheme="majorBidi" w:eastAsiaTheme="majorEastAsia" w:hAnsiTheme="majorHAnsi"/>
-      <w:color w:val="4F81BD" w:themeColor="accent1"/>
+      <w:rFonts w:ascii="Calibri" w:asciiTheme="majorHAnsi" w:cs="" w:cstheme="majorBidi" w:eastAsia="" w:eastAsiaTheme="majorEastAsia" w:hAnsi="Calibri" w:hAnsiTheme="majorHAnsi"/>
+      <w:color w:themeColor="accent1" w:val="4F81BD"/>
       <w:sz w:val="24"/>
       <w:szCs w:val="24"/>
     </w:rPr>
   </w:style>
-  <w:style w:type="paragraph" w:styleId="Heading8">
+  <w:style w:styleId="Heading8" w:type="paragraph">
     <w:name w:val="Heading 8"/>
     <w:basedOn w:val="Normal"/>
     <w:next w:val="TextBody"/>
@@ -17409,17 +17409,17 @@
     <w:pPr>
       <w:keepNext w:val="true"/>
       <w:keepLines/>
-      <w:spacing w:before="200" w:after="0"/>
+      <w:spacing w:after="0" w:before="200"/>
       <w:outlineLvl w:val="7"/>
     </w:pPr>
     <w:rPr>
-      <w:rFonts w:ascii="Calibri" w:hAnsi="Calibri" w:eastAsia="" w:cs="" w:asciiTheme="majorHAnsi" w:cstheme="majorBidi" w:eastAsiaTheme="majorEastAsia" w:hAnsiTheme="majorHAnsi"/>
-      <w:color w:val="4F81BD" w:themeColor="accent1"/>
+      <w:rFonts w:ascii="Calibri" w:asciiTheme="majorHAnsi" w:cs="" w:cstheme="majorBidi" w:eastAsia="" w:eastAsiaTheme="majorEastAsia" w:hAnsi="Calibri" w:hAnsiTheme="majorHAnsi"/>
+      <w:color w:themeColor="accent1" w:val="4F81BD"/>
       <w:sz w:val="24"/>
       <w:szCs w:val="24"/>
     </w:rPr>
   </w:style>
-  <w:style w:type="paragraph" w:styleId="Heading9">
+  <w:style w:styleId="Heading9" w:type="paragraph">
     <w:name w:val="Heading 9"/>
     <w:basedOn w:val="Normal"/>
     <w:next w:val="TextBody"/>
@@ -17429,31 +17429,31 @@
     <w:pPr>
       <w:keepNext w:val="true"/>
       <w:keepLines/>
-      <w:spacing w:before="200" w:after="0"/>
+      <w:spacing w:after="0" w:before="200"/>
       <w:outlineLvl w:val="8"/>
     </w:pPr>
     <w:rPr>
-      <w:rFonts w:ascii="Calibri" w:hAnsi="Calibri" w:eastAsia="" w:cs="" w:asciiTheme="majorHAnsi" w:cstheme="majorBidi" w:eastAsiaTheme="majorEastAsia" w:hAnsiTheme="majorHAnsi"/>
-      <w:color w:val="4F81BD" w:themeColor="accent1"/>
+      <w:rFonts w:ascii="Calibri" w:asciiTheme="majorHAnsi" w:cs="" w:cstheme="majorBidi" w:eastAsia="" w:eastAsiaTheme="majorEastAsia" w:hAnsi="Calibri" w:hAnsiTheme="majorHAnsi"/>
+      <w:color w:themeColor="accent1" w:val="4F81BD"/>
       <w:sz w:val="24"/>
       <w:szCs w:val="24"/>
     </w:rPr>
   </w:style>
-  <w:style w:type="character" w:styleId="DefaultParagraphFont" w:default="1">
+  <w:style w:default="1" w:styleId="DefaultParagraphFont" w:type="character">
     <w:name w:val="Default Paragraph Font"/>
     <w:semiHidden/>
     <w:unhideWhenUsed/>
     <w:qFormat/>
     <w:rPr/>
   </w:style>
-  <w:style w:type="character" w:styleId="BodyTextChar" w:customStyle="1">
+  <w:style w:customStyle="1" w:styleId="BodyTextChar" w:type="character">
     <w:name w:val="Body Text Char"/>
     <w:basedOn w:val="DefaultParagraphFont"/>
     <w:link w:val="BodyText"/>
     <w:qFormat/>
     <w:rPr/>
   </w:style>
-  <w:style w:type="character" w:styleId="VerbatimChar" w:customStyle="1">
+  <w:style w:customStyle="1" w:styleId="VerbatimChar" w:type="character">
     <w:name w:val="Verbatim Char"/>
     <w:basedOn w:val="BodyTextChar"/>
     <w:qFormat/>
@@ -17462,13 +17462,13 @@
       <w:sz w:val="22"/>
     </w:rPr>
   </w:style>
-  <w:style w:type="character" w:styleId="SectionNumber" w:customStyle="1">
+  <w:style w:customStyle="1" w:styleId="SectionNumber" w:type="character">
     <w:name w:val="Section Number"/>
     <w:basedOn w:val="BodyTextChar"/>
     <w:qFormat/>
     <w:rPr/>
   </w:style>
-  <w:style w:type="character" w:styleId="FootnoteCharacters">
+  <w:style w:styleId="FootnoteCharacters" w:type="character">
     <w:name w:val="Footnote Characters"/>
     <w:basedOn w:val="BodyTextChar"/>
     <w:qFormat/>
@@ -17476,20 +17476,20 @@
       <w:vertAlign w:val="superscript"/>
     </w:rPr>
   </w:style>
-  <w:style w:type="character" w:styleId="FootnoteAnchor">
+  <w:style w:styleId="FootnoteAnchor" w:type="character">
     <w:name w:val="Footnote Anchor"/>
     <w:rPr>
       <w:vertAlign w:val="superscript"/>
     </w:rPr>
   </w:style>
-  <w:style w:type="character" w:styleId="InternetLink">
+  <w:style w:styleId="InternetLink" w:type="character">
     <w:name w:val="Hyperlink"/>
     <w:basedOn w:val="BodyTextChar"/>
     <w:rPr>
-      <w:color w:val="4F81BD" w:themeColor="accent1"/>
+      <w:color w:themeColor="accent1" w:val="4F81BD"/>
     </w:rPr>
   </w:style>
-  <w:style w:type="character" w:styleId="KeywordTok" w:customStyle="1">
+  <w:style w:customStyle="1" w:styleId="KeywordTok" w:type="character">
     <w:name w:val="KeywordTok"/>
     <w:basedOn w:val="VerbatimChar"/>
     <w:qFormat/>
@@ -17499,7 +17499,7 @@
       <w:shd w:fill="F8F8F8" w:val="clear"/>
     </w:rPr>
   </w:style>
-  <w:style w:type="character" w:styleId="DataTypeTok" w:customStyle="1">
+  <w:style w:customStyle="1" w:styleId="DataTypeTok" w:type="character">
     <w:name w:val="DataTypeTok"/>
     <w:basedOn w:val="VerbatimChar"/>
     <w:qFormat/>
@@ -17508,7 +17508,7 @@
       <w:shd w:fill="F8F8F8" w:val="clear"/>
     </w:rPr>
   </w:style>
-  <w:style w:type="character" w:styleId="DecValTok" w:customStyle="1">
+  <w:style w:customStyle="1" w:styleId="DecValTok" w:type="character">
     <w:name w:val="DecValTok"/>
     <w:basedOn w:val="VerbatimChar"/>
     <w:qFormat/>
@@ -17517,7 +17517,7 @@
       <w:shd w:fill="F8F8F8" w:val="clear"/>
     </w:rPr>
   </w:style>
-  <w:style w:type="character" w:styleId="BaseNTok" w:customStyle="1">
+  <w:style w:customStyle="1" w:styleId="BaseNTok" w:type="character">
     <w:name w:val="BaseNTok"/>
     <w:basedOn w:val="VerbatimChar"/>
     <w:qFormat/>
@@ -17526,7 +17526,7 @@
       <w:shd w:fill="F8F8F8" w:val="clear"/>
     </w:rPr>
   </w:style>
-  <w:style w:type="character" w:styleId="FloatTok" w:customStyle="1">
+  <w:style w:customStyle="1" w:styleId="FloatTok" w:type="character">
     <w:name w:val="FloatTok"/>
     <w:basedOn w:val="VerbatimChar"/>
     <w:qFormat/>
@@ -17535,7 +17535,7 @@
       <w:shd w:fill="F8F8F8" w:val="clear"/>
     </w:rPr>
   </w:style>
-  <w:style w:type="character" w:styleId="ConstantTok" w:customStyle="1">
+  <w:style w:customStyle="1" w:styleId="ConstantTok" w:type="character">
     <w:name w:val="ConstantTok"/>
     <w:basedOn w:val="VerbatimChar"/>
     <w:qFormat/>
@@ -17544,7 +17544,7 @@
       <w:shd w:fill="F8F8F8" w:val="clear"/>
     </w:rPr>
   </w:style>
-  <w:style w:type="character" w:styleId="CharTok" w:customStyle="1">
+  <w:style w:customStyle="1" w:styleId="CharTok" w:type="character">
     <w:name w:val="CharTok"/>
     <w:basedOn w:val="VerbatimChar"/>
     <w:qFormat/>
@@ -17553,7 +17553,7 @@
       <w:shd w:fill="F8F8F8" w:val="clear"/>
     </w:rPr>
   </w:style>
-  <w:style w:type="character" w:styleId="SpecialCharTok" w:customStyle="1">
+  <w:style w:customStyle="1" w:styleId="SpecialCharTok" w:type="character">
     <w:name w:val="SpecialCharTok"/>
     <w:basedOn w:val="VerbatimChar"/>
     <w:qFormat/>
@@ -17562,7 +17562,7 @@
       <w:shd w:fill="F8F8F8" w:val="clear"/>
     </w:rPr>
   </w:style>
-  <w:style w:type="character" w:styleId="StringTok" w:customStyle="1">
+  <w:style w:customStyle="1" w:styleId="StringTok" w:type="character">
     <w:name w:val="StringTok"/>
     <w:basedOn w:val="VerbatimChar"/>
     <w:qFormat/>
@@ -17571,7 +17571,7 @@
       <w:shd w:fill="F8F8F8" w:val="clear"/>
     </w:rPr>
   </w:style>
-  <w:style w:type="character" w:styleId="VerbatimStringTok" w:customStyle="1">
+  <w:style w:customStyle="1" w:styleId="VerbatimStringTok" w:type="character">
     <w:name w:val="VerbatimStringTok"/>
     <w:basedOn w:val="VerbatimChar"/>
     <w:qFormat/>
@@ -17580,7 +17580,7 @@
       <w:shd w:fill="F8F8F8" w:val="clear"/>
     </w:rPr>
   </w:style>
-  <w:style w:type="character" w:styleId="SpecialStringTok" w:customStyle="1">
+  <w:style w:customStyle="1" w:styleId="SpecialStringTok" w:type="character">
     <w:name w:val="SpecialStringTok"/>
     <w:basedOn w:val="VerbatimChar"/>
     <w:qFormat/>
@@ -17589,7 +17589,7 @@
       <w:shd w:fill="F8F8F8" w:val="clear"/>
     </w:rPr>
   </w:style>
-  <w:style w:type="character" w:styleId="ImportTok" w:customStyle="1">
+  <w:style w:customStyle="1" w:styleId="ImportTok" w:type="character">
     <w:name w:val="ImportTok"/>
     <w:basedOn w:val="VerbatimChar"/>
     <w:qFormat/>
@@ -17597,7 +17597,7 @@
       <w:shd w:fill="F8F8F8" w:val="clear"/>
     </w:rPr>
   </w:style>
-  <w:style w:type="character" w:styleId="CommentTok" w:customStyle="1">
+  <w:style w:customStyle="1" w:styleId="CommentTok" w:type="character">
     <w:name w:val="CommentTok"/>
     <w:basedOn w:val="VerbatimChar"/>
     <w:qFormat/>
@@ -17607,7 +17607,7 @@
       <w:shd w:fill="F8F8F8" w:val="clear"/>
     </w:rPr>
   </w:style>
-  <w:style w:type="character" w:styleId="DocumentationTok" w:customStyle="1">
+  <w:style w:customStyle="1" w:styleId="DocumentationTok" w:type="character">
     <w:name w:val="DocumentationTok"/>
     <w:basedOn w:val="VerbatimChar"/>
     <w:qFormat/>
@@ -17618,7 +17618,7 @@
       <w:shd w:fill="F8F8F8" w:val="clear"/>
     </w:rPr>
   </w:style>
-  <w:style w:type="character" w:styleId="AnnotationTok" w:customStyle="1">
+  <w:style w:customStyle="1" w:styleId="AnnotationTok" w:type="character">
     <w:name w:val="AnnotationTok"/>
     <w:basedOn w:val="VerbatimChar"/>
     <w:qFormat/>
@@ -17629,7 +17629,7 @@
       <w:shd w:fill="F8F8F8" w:val="clear"/>
     </w:rPr>
   </w:style>
-  <w:style w:type="character" w:styleId="CommentVarTok" w:customStyle="1">
+  <w:style w:customStyle="1" w:styleId="CommentVarTok" w:type="character">
     <w:name w:val="CommentVarTok"/>
     <w:basedOn w:val="VerbatimChar"/>
     <w:qFormat/>
@@ -17640,7 +17640,7 @@
       <w:shd w:fill="F8F8F8" w:val="clear"/>
     </w:rPr>
   </w:style>
-  <w:style w:type="character" w:styleId="OtherTok" w:customStyle="1">
+  <w:style w:customStyle="1" w:styleId="OtherTok" w:type="character">
     <w:name w:val="OtherTok"/>
     <w:basedOn w:val="VerbatimChar"/>
     <w:qFormat/>
@@ -17649,7 +17649,7 @@
       <w:shd w:fill="F8F8F8" w:val="clear"/>
     </w:rPr>
   </w:style>
-  <w:style w:type="character" w:styleId="FunctionTok" w:customStyle="1">
+  <w:style w:customStyle="1" w:styleId="FunctionTok" w:type="character">
     <w:name w:val="FunctionTok"/>
     <w:basedOn w:val="VerbatimChar"/>
     <w:qFormat/>
@@ -17658,7 +17658,7 @@
       <w:shd w:fill="F8F8F8" w:val="clear"/>
     </w:rPr>
   </w:style>
-  <w:style w:type="character" w:styleId="VariableTok" w:customStyle="1">
+  <w:style w:customStyle="1" w:styleId="VariableTok" w:type="character">
     <w:name w:val="VariableTok"/>
     <w:basedOn w:val="VerbatimChar"/>
     <w:qFormat/>
@@ -17667,7 +17667,7 @@
       <w:shd w:fill="F8F8F8" w:val="clear"/>
     </w:rPr>
   </w:style>
-  <w:style w:type="character" w:styleId="ControlFlowTok" w:customStyle="1">
+  <w:style w:customStyle="1" w:styleId="ControlFlowTok" w:type="character">
     <w:name w:val="ControlFlowTok"/>
     <w:basedOn w:val="VerbatimChar"/>
     <w:qFormat/>
@@ -17677,7 +17677,7 @@
       <w:shd w:fill="F8F8F8" w:val="clear"/>
     </w:rPr>
   </w:style>
-  <w:style w:type="character" w:styleId="OperatorTok" w:customStyle="1">
+  <w:style w:customStyle="1" w:styleId="OperatorTok" w:type="character">
     <w:name w:val="OperatorTok"/>
     <w:basedOn w:val="VerbatimChar"/>
     <w:qFormat/>
@@ -17687,7 +17687,7 @@
       <w:shd w:fill="F8F8F8" w:val="clear"/>
     </w:rPr>
   </w:style>
-  <w:style w:type="character" w:styleId="BuiltInTok" w:customStyle="1">
+  <w:style w:customStyle="1" w:styleId="BuiltInTok" w:type="character">
     <w:name w:val="BuiltInTok"/>
     <w:basedOn w:val="VerbatimChar"/>
     <w:qFormat/>
@@ -17695,7 +17695,7 @@
       <w:shd w:fill="F8F8F8" w:val="clear"/>
     </w:rPr>
   </w:style>
-  <w:style w:type="character" w:styleId="ExtensionTok" w:customStyle="1">
+  <w:style w:customStyle="1" w:styleId="ExtensionTok" w:type="character">
     <w:name w:val="ExtensionTok"/>
     <w:basedOn w:val="VerbatimChar"/>
     <w:qFormat/>
@@ -17703,7 +17703,7 @@
       <w:shd w:fill="F8F8F8" w:val="clear"/>
     </w:rPr>
   </w:style>
-  <w:style w:type="character" w:styleId="PreprocessorTok" w:customStyle="1">
+  <w:style w:customStyle="1" w:styleId="PreprocessorTok" w:type="character">
     <w:name w:val="PreprocessorTok"/>
     <w:basedOn w:val="VerbatimChar"/>
     <w:qFormat/>
@@ -17713,7 +17713,7 @@
       <w:shd w:fill="F8F8F8" w:val="clear"/>
     </w:rPr>
   </w:style>
-  <w:style w:type="character" w:styleId="AttributeTok" w:customStyle="1">
+  <w:style w:customStyle="1" w:styleId="AttributeTok" w:type="character">
     <w:name w:val="AttributeTok"/>
     <w:basedOn w:val="VerbatimChar"/>
     <w:qFormat/>
@@ -17722,7 +17722,7 @@
       <w:shd w:fill="F8F8F8" w:val="clear"/>
     </w:rPr>
   </w:style>
-  <w:style w:type="character" w:styleId="RegionMarkerTok" w:customStyle="1">
+  <w:style w:customStyle="1" w:styleId="RegionMarkerTok" w:type="character">
     <w:name w:val="RegionMarkerTok"/>
     <w:basedOn w:val="VerbatimChar"/>
     <w:qFormat/>
@@ -17730,7 +17730,7 @@
       <w:shd w:fill="F8F8F8" w:val="clear"/>
     </w:rPr>
   </w:style>
-  <w:style w:type="character" w:styleId="InformationTok" w:customStyle="1">
+  <w:style w:customStyle="1" w:styleId="InformationTok" w:type="character">
     <w:name w:val="InformationTok"/>
     <w:basedOn w:val="VerbatimChar"/>
     <w:qFormat/>
@@ -17741,7 +17741,7 @@
       <w:shd w:fill="F8F8F8" w:val="clear"/>
     </w:rPr>
   </w:style>
-  <w:style w:type="character" w:styleId="WarningTok" w:customStyle="1">
+  <w:style w:customStyle="1" w:styleId="WarningTok" w:type="character">
     <w:name w:val="WarningTok"/>
     <w:basedOn w:val="VerbatimChar"/>
     <w:qFormat/>
@@ -17752,7 +17752,7 @@
       <w:shd w:fill="F8F8F8" w:val="clear"/>
     </w:rPr>
   </w:style>
-  <w:style w:type="character" w:styleId="AlertTok" w:customStyle="1">
+  <w:style w:customStyle="1" w:styleId="AlertTok" w:type="character">
     <w:name w:val="AlertTok"/>
     <w:basedOn w:val="VerbatimChar"/>
     <w:qFormat/>
@@ -17761,7 +17761,7 @@
       <w:shd w:fill="F8F8F8" w:val="clear"/>
     </w:rPr>
   </w:style>
-  <w:style w:type="character" w:styleId="ErrorTok" w:customStyle="1">
+  <w:style w:customStyle="1" w:styleId="ErrorTok" w:type="character">
     <w:name w:val="ErrorTok"/>
     <w:basedOn w:val="VerbatimChar"/>
     <w:qFormat/>
@@ -17771,7 +17771,7 @@
       <w:shd w:fill="F8F8F8" w:val="clear"/>
     </w:rPr>
   </w:style>
-  <w:style w:type="character" w:styleId="NormalTok" w:customStyle="1">
+  <w:style w:customStyle="1" w:styleId="NormalTok" w:type="character">
     <w:name w:val="NormalTok"/>
     <w:basedOn w:val="VerbatimChar"/>
     <w:qFormat/>
@@ -17779,32 +17779,32 @@
       <w:shd w:fill="F8F8F8" w:val="clear"/>
     </w:rPr>
   </w:style>
-  <w:style w:type="paragraph" w:styleId="Heading">
+  <w:style w:styleId="Heading" w:type="paragraph">
     <w:name w:val="Heading"/>
     <w:basedOn w:val="Normal"/>
     <w:next w:val="TextBody"/>
     <w:qFormat/>
     <w:pPr>
       <w:keepNext w:val="true"/>
-      <w:spacing w:before="240" w:after="120"/>
+      <w:spacing w:after="120" w:before="240"/>
     </w:pPr>
     <w:rPr>
-      <w:rFonts w:ascii="Liberation Sans" w:hAnsi="Liberation Sans" w:eastAsia="Noto Sans CJK SC" w:cs="FreeSans"/>
+      <w:rFonts w:ascii="Liberation Sans" w:cs="FreeSans" w:eastAsia="Noto Sans CJK SC" w:hAnsi="Liberation Sans"/>
       <w:sz w:val="28"/>
       <w:szCs w:val="28"/>
     </w:rPr>
   </w:style>
-  <w:style w:type="paragraph" w:styleId="TextBody">
+  <w:style w:styleId="TextBody" w:type="paragraph">
     <w:name w:val="Body Text"/>
     <w:basedOn w:val="Normal"/>
     <w:link w:val="BodyTextChar"/>
     <w:qFormat/>
     <w:pPr>
-      <w:spacing w:before="180" w:after="180"/>
+      <w:spacing w:after="180" w:before="180"/>
     </w:pPr>
     <w:rPr/>
   </w:style>
-  <w:style w:type="paragraph" w:styleId="List">
+  <w:style w:styleId="List" w:type="paragraph">
     <w:name w:val="List"/>
     <w:basedOn w:val="TextBody"/>
     <w:pPr/>
@@ -17812,19 +17812,19 @@
       <w:rFonts w:cs="FreeSans"/>
     </w:rPr>
   </w:style>
-  <w:style w:type="paragraph" w:styleId="Caption">
+  <w:style w:styleId="Caption" w:type="paragraph">
     <w:name w:val="Caption"/>
     <w:basedOn w:val="Normal"/>
     <w:link w:val="BodyTextChar"/>
     <w:qFormat/>
     <w:pPr>
-      <w:spacing w:before="0" w:after="120"/>
+      <w:spacing w:after="120" w:before="0"/>
     </w:pPr>
     <w:rPr>
       <w:i/>
     </w:rPr>
   </w:style>
-  <w:style w:type="paragraph" w:styleId="Index">
+  <w:style w:styleId="Index" w:type="paragraph">
     <w:name w:val="Index"/>
     <w:basedOn w:val="Normal"/>
     <w:qFormat/>
@@ -17835,7 +17835,7 @@
       <w:rFonts w:cs="FreeSans"/>
     </w:rPr>
   </w:style>
-  <w:style w:type="paragraph" w:styleId="FirstParagraph" w:customStyle="1">
+  <w:style w:customStyle="1" w:styleId="FirstParagraph" w:type="paragraph">
     <w:name w:val="First Paragraph"/>
     <w:basedOn w:val="TextBody"/>
     <w:next w:val="TextBody"/>
@@ -17843,16 +17843,16 @@
     <w:pPr/>
     <w:rPr/>
   </w:style>
-  <w:style w:type="paragraph" w:styleId="Compact" w:customStyle="1">
+  <w:style w:customStyle="1" w:styleId="Compact" w:type="paragraph">
     <w:name w:val="Compact"/>
     <w:basedOn w:val="TextBody"/>
     <w:qFormat/>
     <w:pPr>
-      <w:spacing w:before="36" w:after="36"/>
+      <w:spacing w:after="36" w:before="36"/>
     </w:pPr>
     <w:rPr/>
   </w:style>
-  <w:style w:type="paragraph" w:styleId="Title">
+  <w:style w:styleId="Title" w:type="paragraph">
     <w:name w:val="Title"/>
     <w:basedOn w:val="Normal"/>
     <w:next w:val="TextBody"/>
@@ -17860,19 +17860,19 @@
     <w:pPr>
       <w:keepNext w:val="true"/>
       <w:keepLines/>
-      <w:spacing w:before="480" w:after="240"/>
+      <w:spacing w:after="240" w:before="480"/>
       <w:jc w:val="center"/>
     </w:pPr>
     <w:rPr>
-      <w:rFonts w:ascii="Calibri" w:hAnsi="Calibri" w:eastAsia="" w:cs="" w:asciiTheme="majorHAnsi" w:cstheme="majorBidi" w:eastAsiaTheme="majorEastAsia" w:hAnsiTheme="majorHAnsi"/>
+      <w:rFonts w:ascii="Calibri" w:asciiTheme="majorHAnsi" w:cs="" w:cstheme="majorBidi" w:eastAsia="" w:eastAsiaTheme="majorEastAsia" w:hAnsi="Calibri" w:hAnsiTheme="majorHAnsi"/>
       <w:b/>
       <w:bCs/>
-      <w:color w:val="345A8A" w:themeColor="accent1" w:themeShade="b5"/>
+      <w:color w:themeColor="accent1" w:themeShade="b5" w:val="345A8A"/>
       <w:sz w:val="36"/>
       <w:szCs w:val="36"/>
     </w:rPr>
   </w:style>
-  <w:style w:type="paragraph" w:styleId="Subtitle">
+  <w:style w:styleId="Subtitle" w:type="paragraph">
     <w:name w:val="Subtitle"/>
     <w:basedOn w:val="Title"/>
     <w:next w:val="TextBody"/>
@@ -17880,7 +17880,7 @@
     <w:pPr>
       <w:keepNext w:val="true"/>
       <w:keepLines/>
-      <w:spacing w:before="240" w:after="240"/>
+      <w:spacing w:after="240" w:before="240"/>
       <w:jc w:val="center"/>
     </w:pPr>
     <w:rPr>
@@ -17888,7 +17888,7 @@
       <w:szCs w:val="30"/>
     </w:rPr>
   </w:style>
-  <w:style w:type="paragraph" w:styleId="Author" w:customStyle="1">
+  <w:style w:customStyle="1" w:styleId="Author" w:type="paragraph">
     <w:name w:val="Author"/>
     <w:next w:val="TextBody"/>
     <w:qFormat/>
@@ -17897,19 +17897,19 @@
       <w:keepLines/>
       <w:widowControl/>
       <w:bidi w:val="0"/>
-      <w:spacing w:before="0" w:after="200"/>
+      <w:spacing w:after="200" w:before="0"/>
       <w:jc w:val="center"/>
     </w:pPr>
     <w:rPr>
-      <w:rFonts w:ascii="Cambria" w:hAnsi="Cambria" w:eastAsia="Cambria" w:cs="" w:asciiTheme="minorHAnsi" w:cstheme="minorBidi" w:eastAsiaTheme="minorHAnsi" w:hAnsiTheme="minorHAnsi"/>
+      <w:rFonts w:ascii="Cambria" w:asciiTheme="minorHAnsi" w:cs="" w:cstheme="minorBidi" w:eastAsia="Cambria" w:eastAsiaTheme="minorHAnsi" w:hAnsi="Cambria" w:hAnsiTheme="minorHAnsi"/>
       <w:color w:val="auto"/>
       <w:kern w:val="0"/>
       <w:sz w:val="24"/>
       <w:szCs w:val="24"/>
-      <w:lang w:val="en-US" w:eastAsia="en-US" w:bidi="ar-SA"/>
+      <w:lang w:bidi="ar-SA" w:eastAsia="en-US" w:val="en-US"/>
     </w:rPr>
   </w:style>
-  <w:style w:type="paragraph" w:styleId="Date">
+  <w:style w:styleId="Date" w:type="paragraph">
     <w:name w:val="Date"/>
     <w:next w:val="TextBody"/>
     <w:qFormat/>
@@ -17918,19 +17918,19 @@
       <w:keepLines/>
       <w:widowControl/>
       <w:bidi w:val="0"/>
-      <w:spacing w:before="0" w:after="200"/>
+      <w:spacing w:after="200" w:before="0"/>
       <w:jc w:val="center"/>
     </w:pPr>
     <w:rPr>
-      <w:rFonts w:ascii="Cambria" w:hAnsi="Cambria" w:eastAsia="Cambria" w:cs="" w:asciiTheme="minorHAnsi" w:cstheme="minorBidi" w:eastAsiaTheme="minorHAnsi" w:hAnsiTheme="minorHAnsi"/>
+      <w:rFonts w:ascii="Cambria" w:asciiTheme="minorHAnsi" w:cs="" w:cstheme="minorBidi" w:eastAsia="Cambria" w:eastAsiaTheme="minorHAnsi" w:hAnsi="Cambria" w:hAnsiTheme="minorHAnsi"/>
       <w:color w:val="auto"/>
       <w:kern w:val="0"/>
       <w:sz w:val="24"/>
       <w:szCs w:val="24"/>
-      <w:lang w:val="en-US" w:eastAsia="en-US" w:bidi="ar-SA"/>
+      <w:lang w:bidi="ar-SA" w:eastAsia="en-US" w:val="en-US"/>
     </w:rPr>
   </w:style>
-  <w:style w:type="paragraph" w:styleId="Abstract" w:customStyle="1">
+  <w:style w:customStyle="1" w:styleId="Abstract" w:type="paragraph">
     <w:name w:val="Abstract"/>
     <w:basedOn w:val="Normal"/>
     <w:next w:val="TextBody"/>
@@ -17938,21 +17938,21 @@
     <w:pPr>
       <w:keepNext w:val="true"/>
       <w:keepLines/>
-      <w:spacing w:before="300" w:after="300"/>
+      <w:spacing w:after="300" w:before="300"/>
     </w:pPr>
     <w:rPr>
       <w:sz w:val="20"/>
       <w:szCs w:val="20"/>
     </w:rPr>
   </w:style>
-  <w:style w:type="paragraph" w:styleId="Bibliography">
+  <w:style w:styleId="Bibliography" w:type="paragraph">
     <w:name w:val="Bibliography"/>
     <w:basedOn w:val="Normal"/>
     <w:qFormat/>
     <w:pPr/>
     <w:rPr/>
   </w:style>
-  <w:style w:type="paragraph" w:styleId="BlockText">
+  <w:style w:styleId="BlockText" w:type="paragraph">
     <w:name w:val="Block Text"/>
     <w:basedOn w:val="TextBody"/>
     <w:next w:val="TextBody"/>
@@ -17960,12 +17960,12 @@
     <w:unhideWhenUsed/>
     <w:qFormat/>
     <w:pPr>
-      <w:spacing w:before="100" w:after="100"/>
-      <w:ind w:left="480" w:right="480" w:hanging="0"/>
+      <w:spacing w:after="100" w:before="100"/>
+      <w:ind w:hanging="0" w:left="480" w:right="480"/>
     </w:pPr>
     <w:rPr/>
   </w:style>
-  <w:style w:type="paragraph" w:styleId="Footnote">
+  <w:style w:styleId="Footnote" w:type="paragraph">
     <w:name w:val="Footnote Text"/>
     <w:basedOn w:val="Normal"/>
     <w:uiPriority w:val="9"/>
@@ -17974,7 +17974,7 @@
     <w:pPr/>
     <w:rPr/>
   </w:style>
-  <w:style w:type="paragraph" w:styleId="DefinitionTerm" w:customStyle="1">
+  <w:style w:customStyle="1" w:styleId="DefinitionTerm" w:type="paragraph">
     <w:name w:val="Definition Term"/>
     <w:basedOn w:val="Normal"/>
     <w:next w:val="Definition"/>
@@ -17982,20 +17982,20 @@
     <w:pPr>
       <w:keepNext w:val="true"/>
       <w:keepLines/>
-      <w:spacing w:before="0" w:after="0"/>
+      <w:spacing w:after="0" w:before="0"/>
     </w:pPr>
     <w:rPr>
       <w:b/>
     </w:rPr>
   </w:style>
-  <w:style w:type="paragraph" w:styleId="Definition" w:customStyle="1">
+  <w:style w:customStyle="1" w:styleId="Definition" w:type="paragraph">
     <w:name w:val="Definition"/>
     <w:basedOn w:val="Normal"/>
     <w:qFormat/>
     <w:pPr/>
     <w:rPr/>
   </w:style>
-  <w:style w:type="paragraph" w:styleId="TableCaption" w:customStyle="1">
+  <w:style w:customStyle="1" w:styleId="TableCaption" w:type="paragraph">
     <w:name w:val="Table Caption"/>
     <w:basedOn w:val="Caption"/>
     <w:qFormat/>
@@ -18004,21 +18004,21 @@
     </w:pPr>
     <w:rPr/>
   </w:style>
-  <w:style w:type="paragraph" w:styleId="ImageCaption" w:customStyle="1">
+  <w:style w:customStyle="1" w:styleId="ImageCaption" w:type="paragraph">
     <w:name w:val="Image Caption"/>
     <w:basedOn w:val="Caption"/>
     <w:qFormat/>
     <w:pPr/>
     <w:rPr/>
   </w:style>
-  <w:style w:type="paragraph" w:styleId="Figure" w:customStyle="1">
+  <w:style w:customStyle="1" w:styleId="Figure" w:type="paragraph">
     <w:name w:val="Figure"/>
     <w:basedOn w:val="Normal"/>
     <w:qFormat/>
     <w:pPr/>
     <w:rPr/>
   </w:style>
-  <w:style w:type="paragraph" w:styleId="CaptionedFigure" w:customStyle="1">
+  <w:style w:customStyle="1" w:styleId="CaptionedFigure" w:type="paragraph">
     <w:name w:val="Captioned Figure"/>
     <w:basedOn w:val="Figure"/>
     <w:qFormat/>
@@ -18027,7 +18027,7 @@
     </w:pPr>
     <w:rPr/>
   </w:style>
-  <w:style w:type="paragraph" w:styleId="TOCHeading">
+  <w:style w:styleId="TOCHeading" w:type="paragraph">
     <w:name w:val="TOC Heading"/>
     <w:basedOn w:val="Heading1"/>
     <w:next w:val="TextBody"/>
@@ -18035,26 +18035,26 @@
     <w:unhideWhenUsed/>
     <w:qFormat/>
     <w:pPr>
-      <w:spacing w:lineRule="auto" w:line="259" w:before="240" w:after="0"/>
+      <w:spacing w:after="0" w:before="240" w:line="259" w:lineRule="auto"/>
     </w:pPr>
     <w:rPr>
-      <w:rFonts w:ascii="Calibri" w:hAnsi="Calibri" w:eastAsia="" w:cs="" w:asciiTheme="majorHAnsi" w:cstheme="majorBidi" w:eastAsiaTheme="majorEastAsia" w:hAnsiTheme="majorHAnsi"/>
+      <w:rFonts w:ascii="Calibri" w:asciiTheme="majorHAnsi" w:cs="" w:cstheme="majorBidi" w:eastAsia="" w:eastAsiaTheme="majorEastAsia" w:hAnsi="Calibri" w:hAnsiTheme="majorHAnsi"/>
       <w:b w:val="false"/>
       <w:bCs w:val="false"/>
-      <w:color w:val="365F91" w:themeColor="accent1" w:themeShade="bf"/>
+      <w:color w:themeColor="accent1" w:themeShade="bf" w:val="365F91"/>
     </w:rPr>
   </w:style>
-  <w:style w:type="paragraph" w:styleId="SourceCode" w:customStyle="1">
+  <w:style w:customStyle="1" w:styleId="SourceCode" w:type="paragraph">
     <w:name w:val="Source Code"/>
     <w:basedOn w:val="Normal"/>
     <w:link w:val="VerbatimChar"/>
     <w:qFormat/>
     <w:pPr>
-      <w:shd w:val="clear" w:fill="F8F8F8"/>
+      <w:shd w:fill="F8F8F8" w:val="clear"/>
     </w:pPr>
     <w:rPr/>
   </w:style>
-  <w:style w:type="table" w:default="1" w:styleId="Table">
+  <w:style w:default="1" w:styleId="Table" w:type="table">
     <w:name w:val="Table"/>
     <w:basedOn w:val="TableNormal"/>
     <w:semiHidden/>
@@ -18062,10 +18062,10 @@
     <w:qFormat/>
     <w:tblPr>
       <w:tblCellMar>
-        <w:top w:w="0" w:type="dxa"/>
-        <w:left w:w="108" w:type="dxa"/>
-        <w:bottom w:w="0" w:type="dxa"/>
-        <w:right w:w="108" w:type="dxa"/>
+        <w:top w:type="dxa" w:w="0"/>
+        <w:left w:type="dxa" w:w="108"/>
+        <w:bottom w:type="dxa" w:w="0"/>
+        <w:right w:type="dxa" w:w="108"/>
       </w:tblCellMar>
     </w:tblPr>
     <w:tblStylePr w:type="firstRow">

</xml_diff>